<commit_message>
feat: Implement Rethink Sans and Space Mono fonts with comprehensive branding updates
Add Rethink Sans as main font and Space Mono as monospace font to master-css.css
Update all view files to include Google Fonts preconnect and stylesheet links
Replace old favicon with new Sign-UM logo ICO file across all pages
Update navbar logo to use new Sign-UM PNG image
Ensure consistent font usage in CSS with CSS custom properties
Maintain Clean URLs and BASE_URL/ROOT_PATH usage throughout
Fix syntax errors and authentication issues in JS and API files
Implement toast notifications system replacing browser alerts
Add state persistence for navigation and form data
Restrict navbar buttons based on user roles and hide current page links
Optimize notification system with cross-tab sync and real-time updates
</commit_message>
<xml_diff>
--- a/assets/templates/Communication Letter/College of Arts, Social Sciences, and Education (Communication Letter).docx
+++ b/assets/templates/Communication Letter/College of Arts, Social Sciences, and Education (Communication Letter).docx
@@ -183,102 +183,23 @@
           </w:tcPr>
           <w:p>
             <w:pPr>
-              <w:spacing w:line="240" w:lineRule="auto"/>
-              <w:rPr>
-                <w:rFonts w:ascii="Times New Roman" w:hAnsi="Times New Roman" w:cs="Times New Roman"/>
-                <w:b/>
-                <w:bCs/>
-                <w:sz w:val="24"/>
-                <w:szCs w:val="24"/>
-              </w:rPr>
-            </w:pPr>
-            <w:r>
-              <w:rPr>
-                <w:rFonts w:ascii="Times New Roman" w:hAnsi="Times New Roman" w:cs="Times New Roman"/>
-                <w:b/>
-                <w:bCs/>
-                <w:sz w:val="24"/>
-                <w:szCs w:val="24"/>
-              </w:rPr>
-              <w:t>${</w:t>
-            </w:r>
-            <w:proofErr w:type="spellStart"/>
-            <w:r>
-              <w:rPr>
-                <w:rFonts w:ascii="Times New Roman" w:hAnsi="Times New Roman" w:cs="Times New Roman"/>
-                <w:b/>
-                <w:bCs/>
-                <w:sz w:val="24"/>
-                <w:szCs w:val="24"/>
-              </w:rPr>
-              <w:t>from_name</w:t>
-            </w:r>
-            <w:proofErr w:type="spellEnd"/>
-            <w:r>
-              <w:rPr>
-                <w:rFonts w:ascii="Times New Roman" w:hAnsi="Times New Roman" w:cs="Times New Roman"/>
-                <w:b/>
-                <w:bCs/>
-                <w:sz w:val="24"/>
-                <w:szCs w:val="24"/>
-              </w:rPr>
-              <w:t>}</w:t>
-            </w:r>
-          </w:p>
-          <w:p>
-            <w:pPr>
               <w:rPr>
                 <w:rFonts w:ascii="Times New Roman" w:hAnsi="Times New Roman" w:cs="Times New Roman"/>
                 <w:i/>
                 <w:iCs/>
                 <w:sz w:val="24"/>
                 <w:szCs w:val="24"/>
-              </w:rPr>
-            </w:pPr>
-            <w:r>
-              <w:rPr>
-                <w:rFonts w:ascii="Times New Roman" w:hAnsi="Times New Roman" w:cs="Times New Roman"/>
-                <w:i/>
-                <w:iCs/>
-                <w:sz w:val="24"/>
-                <w:szCs w:val="24"/>
-              </w:rPr>
-              <w:t>${</w:t>
-            </w:r>
-            <w:proofErr w:type="spellStart"/>
-            <w:r>
-              <w:rPr>
-                <w:rFonts w:ascii="Times New Roman" w:hAnsi="Times New Roman" w:cs="Times New Roman"/>
-                <w:i/>
-                <w:iCs/>
-                <w:sz w:val="24"/>
-                <w:szCs w:val="24"/>
-              </w:rPr>
-              <w:t>from_title</w:t>
-            </w:r>
-            <w:proofErr w:type="spellEnd"/>
-            <w:r>
-              <w:rPr>
-                <w:rFonts w:ascii="Times New Roman" w:hAnsi="Times New Roman" w:cs="Times New Roman"/>
-                <w:i/>
-                <w:iCs/>
-                <w:sz w:val="24"/>
-                <w:szCs w:val="24"/>
-              </w:rPr>
-              <w:t>}</w:t>
-            </w:r>
-          </w:p>
-          <w:p>
-            <w:pPr>
-              <w:rPr>
-                <w:rFonts w:ascii="Times New Roman" w:hAnsi="Times New Roman" w:cs="Times New Roman"/>
-                <w:i/>
-                <w:iCs/>
-                <w:sz w:val="24"/>
-                <w:szCs w:val="24"/>
-                <w:highlight w:val="white"/>
-              </w:rPr>
-            </w:pPr>
+                <w:highlight w:val="white"/>
+              </w:rPr>
+            </w:pPr>
+            <w:r>
+              <w:rPr>
+                <w:rFonts w:ascii="Times New Roman" w:hAnsi="Times New Roman" w:cs="Times New Roman"/>
+                <w:sz w:val="24"/>
+                <w:szCs w:val="24"/>
+              </w:rPr>
+              <w:t>${from}</w:t>
+            </w:r>
           </w:p>
         </w:tc>
       </w:tr>
@@ -1697,7 +1618,6 @@
   <w:style w:type="character" w:default="1" w:styleId="DefaultParagraphFont">
     <w:name w:val="Default Paragraph Font"/>
     <w:uiPriority w:val="1"/>
-    <w:semiHidden/>
     <w:unhideWhenUsed/>
   </w:style>
   <w:style w:type="table" w:default="1" w:styleId="TableNormal">

</xml_diff>